<commit_message>
add docment yc1 p2
</commit_message>
<xml_diff>
--- a/Yeucau1.docx
+++ b/Yeucau1.docx
@@ -523,19 +523,6 @@
     </w:p>
     <w:p>
       <w:pPr>
-        <w:jc w:val="center"/>
-        <w:rPr>
-          <w:rFonts w:ascii="Times New Roman" w:hAnsi="Times New Roman" w:cs="Times New Roman"/>
-          <w:b/>
-          <w:bCs/>
-          <w:sz w:val="28"/>
-          <w:szCs w:val="28"/>
-          <w:lang w:val="vi-VN"/>
-        </w:rPr>
-      </w:pPr>
-    </w:p>
-    <w:p>
-      <w:pPr>
         <w:pStyle w:val="ListParagraph"/>
         <w:numPr>
           <w:ilvl w:val="0"/>
@@ -560,6 +547,7 @@
           <w:szCs w:val="24"/>
           <w:lang w:val="en-CA"/>
         </w:rPr>
+        <w:lastRenderedPageBreak/>
         <w:t>Yêu</w:t>
       </w:r>
       <w:proofErr w:type="spellEnd"/>
@@ -827,15 +815,1809 @@
         <w:t>Giảm thiểu các thao tác build thủ công.</w:t>
       </w:r>
     </w:p>
-    <w:p/>
+    <w:p>
+      <w:pPr>
+        <w:pStyle w:val="ListParagraph"/>
+        <w:numPr>
+          <w:ilvl w:val="0"/>
+          <w:numId w:val="3"/>
+        </w:numPr>
+        <w:rPr>
+          <w:rFonts w:ascii="Times New Roman" w:hAnsi="Times New Roman" w:cs="Times New Roman"/>
+          <w:b/>
+          <w:bCs/>
+          <w:sz w:val="24"/>
+          <w:szCs w:val="24"/>
+          <w:lang w:val="vi-VN"/>
+        </w:rPr>
+      </w:pPr>
+      <w:r>
+        <w:rPr>
+          <w:rFonts w:ascii="Times New Roman" w:hAnsi="Times New Roman" w:cs="Times New Roman"/>
+          <w:b/>
+          <w:bCs/>
+          <w:sz w:val="24"/>
+          <w:szCs w:val="24"/>
+          <w:lang w:val="vi-VN"/>
+        </w:rPr>
+        <w:t>Yêu cầu 2: Để thực hiện CI/CD hoàn chỉnh, một sự án phần mềm cần nhiều công cụ khác nhau trong một hệ thống CI/CD (hay còn gọi là chuỗi các công cụ - toolchain – cho CI/CD). Hãy tìm và mô tả ngắn gọn các công cụ cho một hệ thống CI/CD hoàn chỉnh.</w:t>
+      </w:r>
+    </w:p>
+    <w:tbl>
+      <w:tblPr>
+        <w:tblStyle w:val="TableGrid"/>
+        <w:tblW w:w="8730" w:type="dxa"/>
+        <w:tblInd w:w="715" w:type="dxa"/>
+        <w:tblLook w:val="04A0" w:firstRow="1" w:lastRow="0" w:firstColumn="1" w:lastColumn="0" w:noHBand="0" w:noVBand="1"/>
+      </w:tblPr>
+      <w:tblGrid>
+        <w:gridCol w:w="1043"/>
+        <w:gridCol w:w="1413"/>
+        <w:gridCol w:w="2493"/>
+        <w:gridCol w:w="2651"/>
+        <w:gridCol w:w="1130"/>
+      </w:tblGrid>
+      <w:tr>
+        <w:tc>
+          <w:tcPr>
+            <w:tcW w:w="688" w:type="dxa"/>
+          </w:tcPr>
+          <w:p>
+            <w:pPr>
+              <w:rPr>
+                <w:rFonts w:ascii="Times New Roman" w:hAnsi="Times New Roman" w:cs="Times New Roman"/>
+                <w:sz w:val="24"/>
+                <w:szCs w:val="24"/>
+                <w:lang w:val="vi-VN"/>
+              </w:rPr>
+            </w:pPr>
+            <w:r>
+              <w:rPr>
+                <w:rFonts w:ascii="Times New Roman" w:hAnsi="Times New Roman" w:cs="Times New Roman"/>
+                <w:sz w:val="24"/>
+                <w:szCs w:val="24"/>
+                <w:lang w:val="vi-VN"/>
+              </w:rPr>
+              <w:t>Công cụ</w:t>
+            </w:r>
+          </w:p>
+        </w:tc>
+        <w:tc>
+          <w:tcPr>
+            <w:tcW w:w="1455" w:type="dxa"/>
+          </w:tcPr>
+          <w:p>
+            <w:pPr>
+              <w:rPr>
+                <w:rFonts w:ascii="Times New Roman" w:hAnsi="Times New Roman" w:cs="Times New Roman"/>
+                <w:sz w:val="24"/>
+                <w:szCs w:val="24"/>
+                <w:lang w:val="vi-VN"/>
+              </w:rPr>
+            </w:pPr>
+            <w:r>
+              <w:rPr>
+                <w:rFonts w:ascii="Times New Roman" w:hAnsi="Times New Roman" w:cs="Times New Roman"/>
+                <w:sz w:val="24"/>
+                <w:szCs w:val="24"/>
+                <w:lang w:val="vi-VN"/>
+              </w:rPr>
+              <w:t>Nguồn gốc</w:t>
+            </w:r>
+          </w:p>
+        </w:tc>
+        <w:tc>
+          <w:tcPr>
+            <w:tcW w:w="2627" w:type="dxa"/>
+          </w:tcPr>
+          <w:p>
+            <w:pPr>
+              <w:rPr>
+                <w:rFonts w:ascii="Times New Roman" w:hAnsi="Times New Roman" w:cs="Times New Roman"/>
+                <w:sz w:val="24"/>
+                <w:szCs w:val="24"/>
+                <w:lang w:val="vi-VN"/>
+              </w:rPr>
+            </w:pPr>
+            <w:r>
+              <w:rPr>
+                <w:rFonts w:ascii="Times New Roman" w:hAnsi="Times New Roman" w:cs="Times New Roman"/>
+                <w:sz w:val="24"/>
+                <w:szCs w:val="24"/>
+                <w:lang w:val="vi-VN"/>
+              </w:rPr>
+              <w:t>Đặc điểm</w:t>
+            </w:r>
+          </w:p>
+        </w:tc>
+        <w:tc>
+          <w:tcPr>
+            <w:tcW w:w="2830" w:type="dxa"/>
+          </w:tcPr>
+          <w:p>
+            <w:pPr>
+              <w:rPr>
+                <w:rFonts w:ascii="Times New Roman" w:hAnsi="Times New Roman" w:cs="Times New Roman"/>
+                <w:sz w:val="24"/>
+                <w:szCs w:val="24"/>
+                <w:lang w:val="vi-VN"/>
+              </w:rPr>
+            </w:pPr>
+            <w:r>
+              <w:rPr>
+                <w:rFonts w:ascii="Times New Roman" w:hAnsi="Times New Roman" w:cs="Times New Roman"/>
+                <w:sz w:val="24"/>
+                <w:szCs w:val="24"/>
+                <w:lang w:val="vi-VN"/>
+              </w:rPr>
+              <w:t>Phù hợp với</w:t>
+            </w:r>
+          </w:p>
+        </w:tc>
+        <w:tc>
+          <w:tcPr>
+            <w:tcW w:w="1130" w:type="dxa"/>
+          </w:tcPr>
+          <w:p>
+            <w:pPr>
+              <w:rPr>
+                <w:rFonts w:ascii="Times New Roman" w:hAnsi="Times New Roman" w:cs="Times New Roman"/>
+                <w:sz w:val="24"/>
+                <w:szCs w:val="24"/>
+                <w:lang w:val="vi-VN"/>
+              </w:rPr>
+            </w:pPr>
+            <w:r>
+              <w:rPr>
+                <w:rFonts w:ascii="Times New Roman" w:hAnsi="Times New Roman" w:cs="Times New Roman"/>
+                <w:sz w:val="24"/>
+                <w:szCs w:val="24"/>
+                <w:lang w:val="vi-VN"/>
+              </w:rPr>
+              <w:t>Đánh giá</w:t>
+            </w:r>
+          </w:p>
+        </w:tc>
+      </w:tr>
+      <w:tr>
+        <w:tc>
+          <w:tcPr>
+            <w:tcW w:w="688" w:type="dxa"/>
+          </w:tcPr>
+          <w:p>
+            <w:pPr>
+              <w:rPr>
+                <w:rFonts w:ascii="Times New Roman" w:hAnsi="Times New Roman" w:cs="Times New Roman"/>
+                <w:sz w:val="24"/>
+                <w:szCs w:val="24"/>
+                <w:lang w:val="vi-VN"/>
+              </w:rPr>
+            </w:pPr>
+            <w:r>
+              <w:rPr>
+                <w:rFonts w:ascii="Times New Roman" w:hAnsi="Times New Roman" w:cs="Times New Roman"/>
+                <w:sz w:val="24"/>
+                <w:szCs w:val="24"/>
+                <w:lang w:val="vi-VN"/>
+              </w:rPr>
+              <w:t>Jenkins</w:t>
+            </w:r>
+          </w:p>
+        </w:tc>
+        <w:tc>
+          <w:tcPr>
+            <w:tcW w:w="1455" w:type="dxa"/>
+          </w:tcPr>
+          <w:p>
+            <w:pPr>
+              <w:rPr>
+                <w:rFonts w:ascii="Times New Roman" w:hAnsi="Times New Roman" w:cs="Times New Roman"/>
+                <w:sz w:val="24"/>
+                <w:szCs w:val="24"/>
+                <w:lang w:val="vi-VN"/>
+              </w:rPr>
+            </w:pPr>
+            <w:r>
+              <w:rPr>
+                <w:rFonts w:ascii="Times New Roman" w:hAnsi="Times New Roman" w:cs="Times New Roman"/>
+                <w:sz w:val="24"/>
+                <w:szCs w:val="24"/>
+                <w:lang w:val="vi-VN"/>
+              </w:rPr>
+              <w:t>Mã nguồn mở được viết bằng Java. Có nguồn gốc như là một nhánh của Hudson.</w:t>
+            </w:r>
+          </w:p>
+        </w:tc>
+        <w:tc>
+          <w:tcPr>
+            <w:tcW w:w="2627" w:type="dxa"/>
+          </w:tcPr>
+          <w:p>
+            <w:pPr>
+              <w:rPr>
+                <w:rFonts w:ascii="Times New Roman" w:hAnsi="Times New Roman" w:cs="Times New Roman"/>
+                <w:sz w:val="24"/>
+                <w:szCs w:val="24"/>
+                <w:lang w:val="vi-VN"/>
+              </w:rPr>
+            </w:pPr>
+            <w:r>
+              <w:rPr>
+                <w:rFonts w:ascii="Times New Roman" w:hAnsi="Times New Roman" w:cs="Times New Roman"/>
+                <w:sz w:val="24"/>
+                <w:szCs w:val="24"/>
+                <w:lang w:val="vi-VN"/>
+              </w:rPr>
+              <w:t>Là công cụ CI platform và nó cung cấp cấu hình thông qua cả giao diện GUI và các câu lệnh điều khiển.</w:t>
+            </w:r>
+          </w:p>
+        </w:tc>
+        <w:tc>
+          <w:tcPr>
+            <w:tcW w:w="2830" w:type="dxa"/>
+          </w:tcPr>
+          <w:p>
+            <w:pPr>
+              <w:pStyle w:val="ListParagraph"/>
+              <w:numPr>
+                <w:ilvl w:val="0"/>
+                <w:numId w:val="2"/>
+              </w:numPr>
+              <w:spacing w:after="0" w:line="240" w:lineRule="auto"/>
+              <w:ind w:left="360"/>
+              <w:rPr>
+                <w:rFonts w:ascii="Times New Roman" w:hAnsi="Times New Roman" w:cs="Times New Roman"/>
+                <w:sz w:val="24"/>
+                <w:szCs w:val="24"/>
+                <w:lang w:val="vi-VN"/>
+              </w:rPr>
+            </w:pPr>
+            <w:r>
+              <w:rPr>
+                <w:rFonts w:ascii="Times New Roman" w:hAnsi="Times New Roman" w:cs="Times New Roman"/>
+                <w:sz w:val="24"/>
+                <w:szCs w:val="24"/>
+                <w:lang w:val="vi-VN"/>
+              </w:rPr>
+              <w:t>Code lưu ở 1 server riêng.</w:t>
+            </w:r>
+          </w:p>
+          <w:p>
+            <w:pPr>
+              <w:pStyle w:val="ListParagraph"/>
+              <w:numPr>
+                <w:ilvl w:val="0"/>
+                <w:numId w:val="2"/>
+              </w:numPr>
+              <w:spacing w:after="0" w:line="240" w:lineRule="auto"/>
+              <w:ind w:left="360"/>
+              <w:rPr>
+                <w:rFonts w:ascii="Times New Roman" w:hAnsi="Times New Roman" w:cs="Times New Roman"/>
+                <w:sz w:val="24"/>
+                <w:szCs w:val="24"/>
+                <w:lang w:val="vi-VN"/>
+              </w:rPr>
+            </w:pPr>
+            <w:r>
+              <w:rPr>
+                <w:rFonts w:ascii="Times New Roman" w:hAnsi="Times New Roman" w:cs="Times New Roman"/>
+                <w:sz w:val="24"/>
+                <w:szCs w:val="24"/>
+                <w:lang w:val="vi-VN"/>
+              </w:rPr>
+              <w:t>Muốn toàn quyền kiểm soát CI/CD.</w:t>
+            </w:r>
+          </w:p>
+          <w:p>
+            <w:pPr>
+              <w:pStyle w:val="ListParagraph"/>
+              <w:numPr>
+                <w:ilvl w:val="0"/>
+                <w:numId w:val="2"/>
+              </w:numPr>
+              <w:spacing w:after="0" w:line="240" w:lineRule="auto"/>
+              <w:ind w:left="360"/>
+              <w:rPr>
+                <w:rFonts w:ascii="Times New Roman" w:hAnsi="Times New Roman" w:cs="Times New Roman"/>
+                <w:sz w:val="24"/>
+                <w:szCs w:val="24"/>
+                <w:lang w:val="vi-VN"/>
+              </w:rPr>
+            </w:pPr>
+            <w:r>
+              <w:rPr>
+                <w:rFonts w:ascii="Times New Roman" w:hAnsi="Times New Roman" w:cs="Times New Roman"/>
+                <w:sz w:val="24"/>
+                <w:szCs w:val="24"/>
+                <w:lang w:val="vi-VN"/>
+              </w:rPr>
+              <w:t>Yêu cầu máy chủ tại chỗ.</w:t>
+            </w:r>
+          </w:p>
+          <w:p>
+            <w:pPr>
+              <w:pStyle w:val="ListParagraph"/>
+              <w:numPr>
+                <w:ilvl w:val="0"/>
+                <w:numId w:val="2"/>
+              </w:numPr>
+              <w:spacing w:after="0" w:line="240" w:lineRule="auto"/>
+              <w:ind w:left="360"/>
+              <w:rPr>
+                <w:rFonts w:ascii="Times New Roman" w:hAnsi="Times New Roman" w:cs="Times New Roman"/>
+                <w:sz w:val="24"/>
+                <w:szCs w:val="24"/>
+                <w:lang w:val="vi-VN"/>
+              </w:rPr>
+            </w:pPr>
+            <w:r>
+              <w:rPr>
+                <w:rFonts w:ascii="Times New Roman" w:hAnsi="Times New Roman" w:cs="Times New Roman"/>
+                <w:sz w:val="24"/>
+                <w:szCs w:val="24"/>
+                <w:lang w:val="vi-VN"/>
+              </w:rPr>
+              <w:t>Có thể chỉ định 1 người hay một nhóm quản lý và duy trì.</w:t>
+            </w:r>
+          </w:p>
+          <w:p>
+            <w:pPr>
+              <w:pStyle w:val="ListParagraph"/>
+              <w:numPr>
+                <w:ilvl w:val="0"/>
+                <w:numId w:val="2"/>
+              </w:numPr>
+              <w:spacing w:after="0" w:line="240" w:lineRule="auto"/>
+              <w:ind w:left="360"/>
+              <w:rPr>
+                <w:rFonts w:ascii="Times New Roman" w:hAnsi="Times New Roman" w:cs="Times New Roman"/>
+                <w:sz w:val="24"/>
+                <w:szCs w:val="24"/>
+                <w:lang w:val="vi-VN"/>
+              </w:rPr>
+            </w:pPr>
+            <w:r>
+              <w:rPr>
+                <w:rFonts w:ascii="Times New Roman" w:hAnsi="Times New Roman" w:cs="Times New Roman"/>
+                <w:sz w:val="24"/>
+                <w:szCs w:val="24"/>
+                <w:lang w:val="vi-VN"/>
+              </w:rPr>
+              <w:t>Tiết kiệm tiền.</w:t>
+            </w:r>
+          </w:p>
+        </w:tc>
+        <w:tc>
+          <w:tcPr>
+            <w:tcW w:w="1130" w:type="dxa"/>
+          </w:tcPr>
+          <w:p>
+            <w:pPr>
+              <w:rPr>
+                <w:rFonts w:ascii="Times New Roman" w:hAnsi="Times New Roman" w:cs="Times New Roman"/>
+                <w:sz w:val="24"/>
+                <w:szCs w:val="24"/>
+                <w:lang w:val="vi-VN"/>
+              </w:rPr>
+            </w:pPr>
+            <w:r>
+              <w:rPr>
+                <w:rFonts w:ascii="Times New Roman" w:hAnsi="Times New Roman" w:cs="Times New Roman"/>
+                <w:sz w:val="24"/>
+                <w:szCs w:val="24"/>
+                <w:lang w:val="vi-VN"/>
+              </w:rPr>
+              <w:t>Mạnh mẽ, linh hoạt.</w:t>
+            </w:r>
+          </w:p>
+        </w:tc>
+      </w:tr>
+      <w:tr>
+        <w:tc>
+          <w:tcPr>
+            <w:tcW w:w="688" w:type="dxa"/>
+          </w:tcPr>
+          <w:p>
+            <w:pPr>
+              <w:rPr>
+                <w:rFonts w:ascii="Times New Roman" w:hAnsi="Times New Roman" w:cs="Times New Roman"/>
+                <w:sz w:val="24"/>
+                <w:szCs w:val="24"/>
+                <w:lang w:val="vi-VN"/>
+              </w:rPr>
+            </w:pPr>
+            <w:r>
+              <w:rPr>
+                <w:rFonts w:ascii="Times New Roman" w:hAnsi="Times New Roman" w:cs="Times New Roman"/>
+                <w:sz w:val="24"/>
+                <w:szCs w:val="24"/>
+                <w:lang w:val="vi-VN"/>
+              </w:rPr>
+              <w:t>Team City</w:t>
+            </w:r>
+          </w:p>
+        </w:tc>
+        <w:tc>
+          <w:tcPr>
+            <w:tcW w:w="1455" w:type="dxa"/>
+          </w:tcPr>
+          <w:p>
+            <w:pPr>
+              <w:rPr>
+                <w:rFonts w:ascii="Times New Roman" w:hAnsi="Times New Roman" w:cs="Times New Roman"/>
+                <w:sz w:val="24"/>
+                <w:szCs w:val="24"/>
+                <w:lang w:val="vi-VN"/>
+              </w:rPr>
+            </w:pPr>
+            <w:r>
+              <w:rPr>
+                <w:rFonts w:ascii="Times New Roman" w:hAnsi="Times New Roman" w:cs="Times New Roman"/>
+                <w:sz w:val="24"/>
+                <w:szCs w:val="24"/>
+                <w:lang w:val="vi-VN"/>
+              </w:rPr>
+              <w:t>Là máy chủ CI thật đến từ công ty JetBrains.</w:t>
+            </w:r>
+          </w:p>
+        </w:tc>
+        <w:tc>
+          <w:tcPr>
+            <w:tcW w:w="2627" w:type="dxa"/>
+          </w:tcPr>
+          <w:p>
+            <w:pPr>
+              <w:pStyle w:val="ListParagraph"/>
+              <w:numPr>
+                <w:ilvl w:val="0"/>
+                <w:numId w:val="2"/>
+              </w:numPr>
+              <w:spacing w:after="0" w:line="240" w:lineRule="auto"/>
+              <w:ind w:left="360"/>
+              <w:rPr>
+                <w:rFonts w:ascii="Times New Roman" w:hAnsi="Times New Roman" w:cs="Times New Roman"/>
+                <w:sz w:val="24"/>
+                <w:szCs w:val="24"/>
+                <w:lang w:val="vi-VN"/>
+              </w:rPr>
+            </w:pPr>
+            <w:r>
+              <w:rPr>
+                <w:rFonts w:ascii="Times New Roman" w:hAnsi="Times New Roman" w:cs="Times New Roman"/>
+                <w:sz w:val="24"/>
+                <w:szCs w:val="24"/>
+                <w:lang w:val="vi-VN"/>
+              </w:rPr>
+              <w:t>Cung cấp toàn bộ các tính năng trong bản miễn phí.</w:t>
+            </w:r>
+          </w:p>
+          <w:p>
+            <w:pPr>
+              <w:pStyle w:val="ListParagraph"/>
+              <w:numPr>
+                <w:ilvl w:val="0"/>
+                <w:numId w:val="2"/>
+              </w:numPr>
+              <w:spacing w:after="0" w:line="240" w:lineRule="auto"/>
+              <w:ind w:left="360"/>
+              <w:rPr>
+                <w:rFonts w:ascii="Times New Roman" w:hAnsi="Times New Roman" w:cs="Times New Roman"/>
+                <w:sz w:val="24"/>
+                <w:szCs w:val="24"/>
+                <w:lang w:val="vi-VN"/>
+              </w:rPr>
+            </w:pPr>
+            <w:r>
+              <w:rPr>
+                <w:rFonts w:ascii="Times New Roman" w:hAnsi="Times New Roman" w:cs="Times New Roman"/>
+                <w:sz w:val="24"/>
+                <w:szCs w:val="24"/>
+                <w:lang w:val="vi-VN"/>
+              </w:rPr>
+              <w:t>Phải trả phí để sử dụng các chức năng nâng cao.</w:t>
+            </w:r>
+          </w:p>
+          <w:p>
+            <w:pPr>
+              <w:pStyle w:val="ListParagraph"/>
+              <w:numPr>
+                <w:ilvl w:val="0"/>
+                <w:numId w:val="2"/>
+              </w:numPr>
+              <w:spacing w:after="0" w:line="240" w:lineRule="auto"/>
+              <w:ind w:left="360"/>
+              <w:rPr>
+                <w:rFonts w:ascii="Times New Roman" w:hAnsi="Times New Roman" w:cs="Times New Roman"/>
+                <w:sz w:val="24"/>
+                <w:szCs w:val="24"/>
+                <w:lang w:val="vi-VN"/>
+              </w:rPr>
+            </w:pPr>
+            <w:r>
+              <w:rPr>
+                <w:rFonts w:ascii="Times New Roman" w:hAnsi="Times New Roman" w:cs="Times New Roman"/>
+                <w:sz w:val="24"/>
+                <w:szCs w:val="24"/>
+                <w:lang w:val="vi-VN"/>
+              </w:rPr>
+              <w:t>Hoạt động trên nhiều nền tảng khác nhau.</w:t>
+            </w:r>
+          </w:p>
+          <w:p>
+            <w:pPr>
+              <w:pStyle w:val="ListParagraph"/>
+              <w:numPr>
+                <w:ilvl w:val="0"/>
+                <w:numId w:val="2"/>
+              </w:numPr>
+              <w:spacing w:after="0" w:line="240" w:lineRule="auto"/>
+              <w:ind w:left="360"/>
+              <w:rPr>
+                <w:rFonts w:ascii="Times New Roman" w:hAnsi="Times New Roman" w:cs="Times New Roman"/>
+                <w:sz w:val="24"/>
+                <w:szCs w:val="24"/>
+                <w:lang w:val="vi-VN"/>
+              </w:rPr>
+            </w:pPr>
+            <w:r>
+              <w:rPr>
+                <w:rFonts w:ascii="Times New Roman" w:hAnsi="Times New Roman" w:cs="Times New Roman"/>
+                <w:sz w:val="24"/>
+                <w:szCs w:val="24"/>
+                <w:lang w:val="vi-VN"/>
+              </w:rPr>
+              <w:t>Bảo mật và cung cấp plugin cực kì ổn định.</w:t>
+            </w:r>
+          </w:p>
+        </w:tc>
+        <w:tc>
+          <w:tcPr>
+            <w:tcW w:w="2830" w:type="dxa"/>
+          </w:tcPr>
+          <w:p>
+            <w:pPr>
+              <w:pStyle w:val="ListParagraph"/>
+              <w:numPr>
+                <w:ilvl w:val="0"/>
+                <w:numId w:val="2"/>
+              </w:numPr>
+              <w:spacing w:after="0" w:line="240" w:lineRule="auto"/>
+              <w:ind w:left="360"/>
+              <w:rPr>
+                <w:rFonts w:ascii="Times New Roman" w:hAnsi="Times New Roman" w:cs="Times New Roman"/>
+                <w:sz w:val="24"/>
+                <w:szCs w:val="24"/>
+                <w:lang w:val="vi-VN"/>
+              </w:rPr>
+            </w:pPr>
+            <w:r>
+              <w:rPr>
+                <w:rFonts w:ascii="Times New Roman" w:hAnsi="Times New Roman" w:cs="Times New Roman"/>
+                <w:sz w:val="24"/>
+                <w:szCs w:val="24"/>
+                <w:lang w:val="vi-VN"/>
+              </w:rPr>
+              <w:t>Dùng server riêng .</w:t>
+            </w:r>
+          </w:p>
+          <w:p>
+            <w:pPr>
+              <w:pStyle w:val="ListParagraph"/>
+              <w:numPr>
+                <w:ilvl w:val="0"/>
+                <w:numId w:val="2"/>
+              </w:numPr>
+              <w:spacing w:after="0" w:line="240" w:lineRule="auto"/>
+              <w:ind w:left="360"/>
+              <w:rPr>
+                <w:rFonts w:ascii="Times New Roman" w:hAnsi="Times New Roman" w:cs="Times New Roman"/>
+                <w:sz w:val="24"/>
+                <w:szCs w:val="24"/>
+                <w:lang w:val="vi-VN"/>
+              </w:rPr>
+            </w:pPr>
+            <w:r>
+              <w:rPr>
+                <w:rFonts w:ascii="Times New Roman" w:hAnsi="Times New Roman" w:cs="Times New Roman"/>
+                <w:sz w:val="24"/>
+                <w:szCs w:val="24"/>
+                <w:lang w:val="vi-VN"/>
+              </w:rPr>
+              <w:t>Chỉ định 1 hay 1 nhóm người quản lý.</w:t>
+            </w:r>
+          </w:p>
+          <w:p>
+            <w:pPr>
+              <w:pStyle w:val="ListParagraph"/>
+              <w:numPr>
+                <w:ilvl w:val="0"/>
+                <w:numId w:val="2"/>
+              </w:numPr>
+              <w:spacing w:after="0" w:line="240" w:lineRule="auto"/>
+              <w:ind w:left="360"/>
+              <w:rPr>
+                <w:rFonts w:ascii="Times New Roman" w:hAnsi="Times New Roman" w:cs="Times New Roman"/>
+                <w:sz w:val="24"/>
+                <w:szCs w:val="24"/>
+                <w:lang w:val="vi-VN"/>
+              </w:rPr>
+            </w:pPr>
+            <w:r>
+              <w:rPr>
+                <w:rFonts w:ascii="Times New Roman" w:hAnsi="Times New Roman" w:cs="Times New Roman"/>
+                <w:sz w:val="24"/>
+                <w:szCs w:val="24"/>
+                <w:lang w:val="vi-VN"/>
+              </w:rPr>
+              <w:t>Có thể hỗ trợ nhanh chóng.</w:t>
+            </w:r>
+          </w:p>
+          <w:p>
+            <w:pPr>
+              <w:pStyle w:val="ListParagraph"/>
+              <w:numPr>
+                <w:ilvl w:val="0"/>
+                <w:numId w:val="2"/>
+              </w:numPr>
+              <w:spacing w:after="0" w:line="240" w:lineRule="auto"/>
+              <w:ind w:left="360"/>
+              <w:rPr>
+                <w:rFonts w:ascii="Times New Roman" w:hAnsi="Times New Roman" w:cs="Times New Roman"/>
+                <w:sz w:val="24"/>
+                <w:szCs w:val="24"/>
+                <w:lang w:val="vi-VN"/>
+              </w:rPr>
+            </w:pPr>
+            <w:r>
+              <w:rPr>
+                <w:rFonts w:ascii="Times New Roman" w:hAnsi="Times New Roman" w:cs="Times New Roman"/>
+                <w:sz w:val="24"/>
+                <w:szCs w:val="24"/>
+                <w:lang w:val="vi-VN"/>
+              </w:rPr>
+              <w:t>Có nhiều dự án với cấu hình tương tự, mỗi dự án tiến triển khác nhau.</w:t>
+            </w:r>
+          </w:p>
+        </w:tc>
+        <w:tc>
+          <w:tcPr>
+            <w:tcW w:w="1130" w:type="dxa"/>
+          </w:tcPr>
+          <w:p>
+            <w:pPr>
+              <w:rPr>
+                <w:rFonts w:ascii="Times New Roman" w:hAnsi="Times New Roman" w:cs="Times New Roman"/>
+                <w:sz w:val="24"/>
+                <w:szCs w:val="24"/>
+                <w:lang w:val="vi-VN"/>
+              </w:rPr>
+            </w:pPr>
+            <w:r>
+              <w:rPr>
+                <w:rFonts w:ascii="Times New Roman" w:hAnsi="Times New Roman" w:cs="Times New Roman"/>
+                <w:sz w:val="24"/>
+                <w:szCs w:val="24"/>
+                <w:lang w:val="vi-VN"/>
+              </w:rPr>
+              <w:t>Phải trả phí, phù hợp với nhu cầu doanh nghiệp và quy mô dự án nhỏ.</w:t>
+            </w:r>
+          </w:p>
+        </w:tc>
+      </w:tr>
+      <w:tr>
+        <w:tc>
+          <w:tcPr>
+            <w:tcW w:w="688" w:type="dxa"/>
+          </w:tcPr>
+          <w:p>
+            <w:pPr>
+              <w:rPr>
+                <w:rFonts w:ascii="Times New Roman" w:hAnsi="Times New Roman" w:cs="Times New Roman"/>
+                <w:sz w:val="24"/>
+                <w:szCs w:val="24"/>
+                <w:lang w:val="vi-VN"/>
+              </w:rPr>
+            </w:pPr>
+            <w:r>
+              <w:rPr>
+                <w:rFonts w:ascii="Times New Roman" w:hAnsi="Times New Roman" w:cs="Times New Roman"/>
+                <w:sz w:val="24"/>
+                <w:szCs w:val="24"/>
+                <w:lang w:val="vi-VN"/>
+              </w:rPr>
+              <w:lastRenderedPageBreak/>
+              <w:t>GitLab CI/CD</w:t>
+            </w:r>
+          </w:p>
+        </w:tc>
+        <w:tc>
+          <w:tcPr>
+            <w:tcW w:w="1455" w:type="dxa"/>
+          </w:tcPr>
+          <w:p>
+            <w:pPr>
+              <w:rPr>
+                <w:rFonts w:ascii="Times New Roman" w:hAnsi="Times New Roman" w:cs="Times New Roman"/>
+                <w:sz w:val="24"/>
+                <w:szCs w:val="24"/>
+                <w:lang w:val="vi-VN"/>
+              </w:rPr>
+            </w:pPr>
+            <w:r>
+              <w:rPr>
+                <w:rFonts w:ascii="Times New Roman" w:hAnsi="Times New Roman" w:cs="Times New Roman"/>
+                <w:sz w:val="24"/>
+                <w:szCs w:val="24"/>
+                <w:lang w:val="vi-VN"/>
+              </w:rPr>
+              <w:t>Là một phần của dự án mã nguồn mở GitLab.</w:t>
+            </w:r>
+          </w:p>
+        </w:tc>
+        <w:tc>
+          <w:tcPr>
+            <w:tcW w:w="2627" w:type="dxa"/>
+          </w:tcPr>
+          <w:p>
+            <w:pPr>
+              <w:pStyle w:val="ListParagraph"/>
+              <w:numPr>
+                <w:ilvl w:val="0"/>
+                <w:numId w:val="2"/>
+              </w:numPr>
+              <w:spacing w:after="0" w:line="240" w:lineRule="auto"/>
+              <w:ind w:left="360"/>
+              <w:rPr>
+                <w:rFonts w:ascii="Times New Roman" w:hAnsi="Times New Roman" w:cs="Times New Roman"/>
+                <w:sz w:val="24"/>
+                <w:szCs w:val="24"/>
+                <w:lang w:val="vi-VN"/>
+              </w:rPr>
+            </w:pPr>
+            <w:r>
+              <w:rPr>
+                <w:rFonts w:ascii="Times New Roman" w:hAnsi="Times New Roman" w:cs="Times New Roman"/>
+                <w:sz w:val="24"/>
+                <w:szCs w:val="24"/>
+                <w:lang w:val="vi-VN"/>
+              </w:rPr>
+              <w:t>Công cụ có sẵn và tích hợp trên gitlab.</w:t>
+            </w:r>
+          </w:p>
+          <w:p>
+            <w:pPr>
+              <w:pStyle w:val="ListParagraph"/>
+              <w:numPr>
+                <w:ilvl w:val="0"/>
+                <w:numId w:val="2"/>
+              </w:numPr>
+              <w:spacing w:after="0" w:line="240" w:lineRule="auto"/>
+              <w:ind w:left="360"/>
+              <w:rPr>
+                <w:rFonts w:ascii="Times New Roman" w:hAnsi="Times New Roman" w:cs="Times New Roman"/>
+                <w:sz w:val="24"/>
+                <w:szCs w:val="24"/>
+                <w:lang w:val="vi-VN"/>
+              </w:rPr>
+            </w:pPr>
+            <w:r>
+              <w:rPr>
+                <w:rFonts w:ascii="Times New Roman" w:hAnsi="Times New Roman" w:cs="Times New Roman"/>
+                <w:sz w:val="24"/>
+                <w:szCs w:val="24"/>
+                <w:lang w:val="vi-VN"/>
+              </w:rPr>
+              <w:t>Cho phép mở rộng dễ dàng (vì hệ thống nhiều máy chủ).</w:t>
+            </w:r>
+          </w:p>
+          <w:p>
+            <w:pPr>
+              <w:pStyle w:val="ListParagraph"/>
+              <w:numPr>
+                <w:ilvl w:val="0"/>
+                <w:numId w:val="2"/>
+              </w:numPr>
+              <w:spacing w:after="0" w:line="240" w:lineRule="auto"/>
+              <w:ind w:left="360"/>
+              <w:rPr>
+                <w:rFonts w:ascii="Times New Roman" w:hAnsi="Times New Roman" w:cs="Times New Roman"/>
+                <w:sz w:val="24"/>
+                <w:szCs w:val="24"/>
+                <w:lang w:val="vi-VN"/>
+              </w:rPr>
+            </w:pPr>
+            <w:r>
+              <w:rPr>
+                <w:rFonts w:ascii="Times New Roman" w:hAnsi="Times New Roman" w:cs="Times New Roman"/>
+                <w:sz w:val="24"/>
+                <w:szCs w:val="24"/>
+                <w:lang w:val="vi-VN"/>
+              </w:rPr>
+              <w:t>Cho phép lưu trữ một số tính năng Gitlab trên máy chủ.</w:t>
+            </w:r>
+          </w:p>
+        </w:tc>
+        <w:tc>
+          <w:tcPr>
+            <w:tcW w:w="2830" w:type="dxa"/>
+          </w:tcPr>
+          <w:p>
+            <w:pPr>
+              <w:pStyle w:val="ListParagraph"/>
+              <w:numPr>
+                <w:ilvl w:val="0"/>
+                <w:numId w:val="2"/>
+              </w:numPr>
+              <w:spacing w:after="0" w:line="240" w:lineRule="auto"/>
+              <w:ind w:left="360"/>
+              <w:rPr>
+                <w:rFonts w:ascii="Times New Roman" w:hAnsi="Times New Roman" w:cs="Times New Roman"/>
+                <w:sz w:val="24"/>
+                <w:szCs w:val="24"/>
+                <w:lang w:val="vi-VN"/>
+              </w:rPr>
+            </w:pPr>
+            <w:r>
+              <w:rPr>
+                <w:rFonts w:ascii="Times New Roman" w:hAnsi="Times New Roman" w:cs="Times New Roman"/>
+                <w:sz w:val="24"/>
+                <w:szCs w:val="24"/>
+                <w:lang w:val="vi-VN"/>
+              </w:rPr>
+              <w:t>Code lưu trên Gitlab.</w:t>
+            </w:r>
+          </w:p>
+          <w:p>
+            <w:pPr>
+              <w:pStyle w:val="ListParagraph"/>
+              <w:numPr>
+                <w:ilvl w:val="0"/>
+                <w:numId w:val="2"/>
+              </w:numPr>
+              <w:spacing w:after="0" w:line="240" w:lineRule="auto"/>
+              <w:ind w:left="360"/>
+              <w:rPr>
+                <w:rFonts w:ascii="Times New Roman" w:hAnsi="Times New Roman" w:cs="Times New Roman"/>
+                <w:sz w:val="24"/>
+                <w:szCs w:val="24"/>
+                <w:lang w:val="vi-VN"/>
+              </w:rPr>
+            </w:pPr>
+            <w:r>
+              <w:rPr>
+                <w:rFonts w:ascii="Times New Roman" w:hAnsi="Times New Roman" w:cs="Times New Roman"/>
+                <w:sz w:val="24"/>
+                <w:szCs w:val="24"/>
+                <w:lang w:val="vi-VN"/>
+              </w:rPr>
+              <w:t>Bỏ qua config.</w:t>
+            </w:r>
+          </w:p>
+          <w:p>
+            <w:pPr>
+              <w:pStyle w:val="ListParagraph"/>
+              <w:numPr>
+                <w:ilvl w:val="0"/>
+                <w:numId w:val="2"/>
+              </w:numPr>
+              <w:spacing w:after="0" w:line="240" w:lineRule="auto"/>
+              <w:ind w:left="360"/>
+              <w:rPr>
+                <w:rFonts w:ascii="Times New Roman" w:hAnsi="Times New Roman" w:cs="Times New Roman"/>
+                <w:sz w:val="24"/>
+                <w:szCs w:val="24"/>
+                <w:lang w:val="vi-VN"/>
+              </w:rPr>
+            </w:pPr>
+            <w:r>
+              <w:rPr>
+                <w:rFonts w:ascii="Times New Roman" w:hAnsi="Times New Roman" w:cs="Times New Roman"/>
+                <w:sz w:val="24"/>
+                <w:szCs w:val="24"/>
+                <w:lang w:val="vi-VN"/>
+              </w:rPr>
+              <w:t>Không cần Plugin.</w:t>
+            </w:r>
+          </w:p>
+          <w:p>
+            <w:pPr>
+              <w:pStyle w:val="ListParagraph"/>
+              <w:numPr>
+                <w:ilvl w:val="0"/>
+                <w:numId w:val="2"/>
+              </w:numPr>
+              <w:spacing w:after="0" w:line="240" w:lineRule="auto"/>
+              <w:ind w:left="360"/>
+              <w:rPr>
+                <w:rFonts w:ascii="Times New Roman" w:hAnsi="Times New Roman" w:cs="Times New Roman"/>
+                <w:sz w:val="24"/>
+                <w:szCs w:val="24"/>
+                <w:lang w:val="vi-VN"/>
+              </w:rPr>
+            </w:pPr>
+            <w:r>
+              <w:rPr>
+                <w:rFonts w:ascii="Times New Roman" w:hAnsi="Times New Roman" w:cs="Times New Roman"/>
+                <w:sz w:val="24"/>
+                <w:szCs w:val="24"/>
+                <w:lang w:val="vi-VN"/>
+              </w:rPr>
+              <w:t>Khi cần đăng kí tích hợp docker.</w:t>
+            </w:r>
+          </w:p>
+          <w:p>
+            <w:pPr>
+              <w:pStyle w:val="ListParagraph"/>
+              <w:numPr>
+                <w:ilvl w:val="0"/>
+                <w:numId w:val="2"/>
+              </w:numPr>
+              <w:spacing w:after="0" w:line="240" w:lineRule="auto"/>
+              <w:ind w:left="360"/>
+              <w:rPr>
+                <w:rFonts w:ascii="Times New Roman" w:hAnsi="Times New Roman" w:cs="Times New Roman"/>
+                <w:sz w:val="24"/>
+                <w:szCs w:val="24"/>
+                <w:lang w:val="vi-VN"/>
+              </w:rPr>
+            </w:pPr>
+            <w:r>
+              <w:rPr>
+                <w:rFonts w:ascii="Times New Roman" w:hAnsi="Times New Roman" w:cs="Times New Roman"/>
+                <w:sz w:val="24"/>
+                <w:szCs w:val="24"/>
+                <w:lang w:val="vi-VN"/>
+              </w:rPr>
+              <w:t>Liên tục phát hành những tính năng ổn định.</w:t>
+            </w:r>
+          </w:p>
+        </w:tc>
+        <w:tc>
+          <w:tcPr>
+            <w:tcW w:w="1130" w:type="dxa"/>
+          </w:tcPr>
+          <w:p>
+            <w:pPr>
+              <w:rPr>
+                <w:rFonts w:ascii="Times New Roman" w:hAnsi="Times New Roman" w:cs="Times New Roman"/>
+                <w:sz w:val="24"/>
+                <w:szCs w:val="24"/>
+                <w:lang w:val="vi-VN"/>
+              </w:rPr>
+            </w:pPr>
+            <w:r>
+              <w:rPr>
+                <w:rFonts w:ascii="Times New Roman" w:hAnsi="Times New Roman" w:cs="Times New Roman"/>
+                <w:sz w:val="24"/>
+                <w:szCs w:val="24"/>
+                <w:lang w:val="vi-VN"/>
+              </w:rPr>
+              <w:t>Cung cấp miễn phí. Là lựa chọn tốt cho các doanh nghiệp.</w:t>
+            </w:r>
+          </w:p>
+        </w:tc>
+      </w:tr>
+      <w:tr>
+        <w:tc>
+          <w:tcPr>
+            <w:tcW w:w="688" w:type="dxa"/>
+          </w:tcPr>
+          <w:p>
+            <w:pPr>
+              <w:rPr>
+                <w:rFonts w:ascii="Times New Roman" w:hAnsi="Times New Roman" w:cs="Times New Roman"/>
+                <w:sz w:val="24"/>
+                <w:szCs w:val="24"/>
+                <w:lang w:val="vi-VN"/>
+              </w:rPr>
+            </w:pPr>
+            <w:r>
+              <w:rPr>
+                <w:rFonts w:ascii="Times New Roman" w:hAnsi="Times New Roman" w:cs="Times New Roman"/>
+                <w:sz w:val="24"/>
+                <w:szCs w:val="24"/>
+                <w:lang w:val="vi-VN"/>
+              </w:rPr>
+              <w:t>CircleCI</w:t>
+            </w:r>
+          </w:p>
+        </w:tc>
+        <w:tc>
+          <w:tcPr>
+            <w:tcW w:w="1455" w:type="dxa"/>
+          </w:tcPr>
+          <w:p>
+            <w:pPr>
+              <w:rPr>
+                <w:rFonts w:ascii="Times New Roman" w:hAnsi="Times New Roman" w:cs="Times New Roman"/>
+                <w:sz w:val="24"/>
+                <w:szCs w:val="24"/>
+                <w:lang w:val="vi-VN"/>
+              </w:rPr>
+            </w:pPr>
+            <w:r>
+              <w:rPr>
+                <w:rFonts w:ascii="Times New Roman" w:hAnsi="Times New Roman" w:cs="Times New Roman"/>
+                <w:sz w:val="24"/>
+                <w:szCs w:val="24"/>
+                <w:lang w:val="vi-VN"/>
+              </w:rPr>
+              <w:t>Là một công cụ dựa trên đám mây.</w:t>
+            </w:r>
+          </w:p>
+        </w:tc>
+        <w:tc>
+          <w:tcPr>
+            <w:tcW w:w="2627" w:type="dxa"/>
+          </w:tcPr>
+          <w:p>
+            <w:pPr>
+              <w:pStyle w:val="ListParagraph"/>
+              <w:numPr>
+                <w:ilvl w:val="0"/>
+                <w:numId w:val="2"/>
+              </w:numPr>
+              <w:spacing w:after="0" w:line="240" w:lineRule="auto"/>
+              <w:ind w:left="360"/>
+              <w:rPr>
+                <w:rFonts w:ascii="Times New Roman" w:hAnsi="Times New Roman" w:cs="Times New Roman"/>
+                <w:sz w:val="24"/>
+                <w:szCs w:val="24"/>
+                <w:lang w:val="vi-VN"/>
+              </w:rPr>
+            </w:pPr>
+            <w:r>
+              <w:rPr>
+                <w:rFonts w:ascii="Times New Roman" w:hAnsi="Times New Roman" w:cs="Times New Roman"/>
+                <w:sz w:val="24"/>
+                <w:szCs w:val="24"/>
+                <w:lang w:val="vi-VN"/>
+              </w:rPr>
+              <w:t>Khả năng lưu trữ mạnh và quy trình làm việc tuỳ biến cao.</w:t>
+            </w:r>
+          </w:p>
+          <w:p>
+            <w:pPr>
+              <w:pStyle w:val="ListParagraph"/>
+              <w:numPr>
+                <w:ilvl w:val="0"/>
+                <w:numId w:val="2"/>
+              </w:numPr>
+              <w:spacing w:after="0" w:line="240" w:lineRule="auto"/>
+              <w:ind w:left="360"/>
+              <w:rPr>
+                <w:rFonts w:ascii="Times New Roman" w:hAnsi="Times New Roman" w:cs="Times New Roman"/>
+                <w:sz w:val="24"/>
+                <w:szCs w:val="24"/>
+                <w:lang w:val="vi-VN"/>
+              </w:rPr>
+            </w:pPr>
+            <w:r>
+              <w:rPr>
+                <w:rFonts w:ascii="Times New Roman" w:hAnsi="Times New Roman" w:cs="Times New Roman"/>
+                <w:sz w:val="24"/>
+                <w:szCs w:val="24"/>
+                <w:lang w:val="vi-VN"/>
+              </w:rPr>
+              <w:t>Dễ dang thiết lập và chạy.</w:t>
+            </w:r>
+          </w:p>
+          <w:p>
+            <w:pPr>
+              <w:pStyle w:val="ListParagraph"/>
+              <w:numPr>
+                <w:ilvl w:val="0"/>
+                <w:numId w:val="2"/>
+              </w:numPr>
+              <w:spacing w:after="0" w:line="240" w:lineRule="auto"/>
+              <w:ind w:left="360"/>
+              <w:rPr>
+                <w:rFonts w:ascii="Times New Roman" w:hAnsi="Times New Roman" w:cs="Times New Roman"/>
+                <w:sz w:val="24"/>
+                <w:szCs w:val="24"/>
+                <w:lang w:val="vi-VN"/>
+              </w:rPr>
+            </w:pPr>
+            <w:r>
+              <w:rPr>
+                <w:rFonts w:ascii="Times New Roman" w:hAnsi="Times New Roman" w:cs="Times New Roman"/>
+                <w:sz w:val="24"/>
+                <w:szCs w:val="24"/>
+                <w:lang w:val="vi-VN"/>
+              </w:rPr>
+              <w:t>Có thể cấu hình và gửi trực tiếp kết quả đến Slack.</w:t>
+            </w:r>
+          </w:p>
+          <w:p>
+            <w:pPr>
+              <w:pStyle w:val="ListParagraph"/>
+              <w:numPr>
+                <w:ilvl w:val="0"/>
+                <w:numId w:val="2"/>
+              </w:numPr>
+              <w:spacing w:after="0" w:line="240" w:lineRule="auto"/>
+              <w:ind w:left="360"/>
+              <w:rPr>
+                <w:rFonts w:ascii="Times New Roman" w:hAnsi="Times New Roman" w:cs="Times New Roman"/>
+                <w:sz w:val="24"/>
+                <w:szCs w:val="24"/>
+                <w:lang w:val="vi-VN"/>
+              </w:rPr>
+            </w:pPr>
+            <w:r>
+              <w:rPr>
+                <w:rFonts w:ascii="Times New Roman" w:hAnsi="Times New Roman" w:cs="Times New Roman"/>
+                <w:sz w:val="24"/>
+                <w:szCs w:val="24"/>
+                <w:lang w:val="vi-VN"/>
+              </w:rPr>
+              <w:t>CircleCI chỉ hỗ trợ GitHub và BitBucket và các ngôn ngữ {Java, Rupy/Rails, Python, Node.js, PHP,  Haskell và Skala}</w:t>
+            </w:r>
+          </w:p>
+        </w:tc>
+        <w:tc>
+          <w:tcPr>
+            <w:tcW w:w="2830" w:type="dxa"/>
+          </w:tcPr>
+          <w:p>
+            <w:pPr>
+              <w:pStyle w:val="ListParagraph"/>
+              <w:numPr>
+                <w:ilvl w:val="0"/>
+                <w:numId w:val="2"/>
+              </w:numPr>
+              <w:spacing w:after="0" w:line="240" w:lineRule="auto"/>
+              <w:ind w:left="360"/>
+              <w:rPr>
+                <w:rFonts w:ascii="Times New Roman" w:hAnsi="Times New Roman" w:cs="Times New Roman"/>
+                <w:sz w:val="24"/>
+                <w:szCs w:val="24"/>
+                <w:lang w:val="vi-VN"/>
+              </w:rPr>
+            </w:pPr>
+            <w:r>
+              <w:rPr>
+                <w:rFonts w:ascii="Times New Roman" w:hAnsi="Times New Roman" w:cs="Times New Roman"/>
+                <w:sz w:val="24"/>
+                <w:szCs w:val="24"/>
+                <w:lang w:val="vi-VN"/>
+              </w:rPr>
+              <w:t>Cần hỗ trợ sẵn và song song với việc dev.</w:t>
+            </w:r>
+          </w:p>
+          <w:p>
+            <w:pPr>
+              <w:pStyle w:val="ListParagraph"/>
+              <w:numPr>
+                <w:ilvl w:val="0"/>
+                <w:numId w:val="2"/>
+              </w:numPr>
+              <w:spacing w:after="0" w:line="240" w:lineRule="auto"/>
+              <w:ind w:left="360"/>
+              <w:rPr>
+                <w:rFonts w:ascii="Times New Roman" w:hAnsi="Times New Roman" w:cs="Times New Roman"/>
+                <w:sz w:val="24"/>
+                <w:szCs w:val="24"/>
+                <w:lang w:val="vi-VN"/>
+              </w:rPr>
+            </w:pPr>
+            <w:r>
+              <w:rPr>
+                <w:rFonts w:ascii="Times New Roman" w:hAnsi="Times New Roman" w:cs="Times New Roman"/>
+                <w:sz w:val="24"/>
+                <w:szCs w:val="24"/>
+                <w:lang w:val="vi-VN"/>
+              </w:rPr>
+              <w:t>Code lưu trữ trên Github hay BitBucket.</w:t>
+            </w:r>
+          </w:p>
+          <w:p>
+            <w:pPr>
+              <w:pStyle w:val="ListParagraph"/>
+              <w:numPr>
+                <w:ilvl w:val="0"/>
+                <w:numId w:val="2"/>
+              </w:numPr>
+              <w:spacing w:after="0" w:line="240" w:lineRule="auto"/>
+              <w:ind w:left="360"/>
+              <w:rPr>
+                <w:rFonts w:ascii="Times New Roman" w:hAnsi="Times New Roman" w:cs="Times New Roman"/>
+                <w:sz w:val="24"/>
+                <w:szCs w:val="24"/>
+                <w:lang w:val="vi-VN"/>
+              </w:rPr>
+            </w:pPr>
+            <w:r>
+              <w:rPr>
+                <w:rFonts w:ascii="Times New Roman" w:hAnsi="Times New Roman" w:cs="Times New Roman"/>
+                <w:sz w:val="24"/>
+                <w:szCs w:val="24"/>
+                <w:lang w:val="vi-VN"/>
+              </w:rPr>
+              <w:t>Nhóm gồm nhiều nhà phát triển dùng chung một CI.</w:t>
+            </w:r>
+          </w:p>
+          <w:p>
+            <w:pPr>
+              <w:pStyle w:val="ListParagraph"/>
+              <w:numPr>
+                <w:ilvl w:val="0"/>
+                <w:numId w:val="2"/>
+              </w:numPr>
+              <w:spacing w:after="0" w:line="240" w:lineRule="auto"/>
+              <w:ind w:left="360"/>
+              <w:rPr>
+                <w:rFonts w:ascii="Times New Roman" w:hAnsi="Times New Roman" w:cs="Times New Roman"/>
+                <w:sz w:val="24"/>
+                <w:szCs w:val="24"/>
+                <w:lang w:val="vi-VN"/>
+              </w:rPr>
+            </w:pPr>
+            <w:r>
+              <w:rPr>
+                <w:rFonts w:ascii="Times New Roman" w:hAnsi="Times New Roman" w:cs="Times New Roman"/>
+                <w:sz w:val="24"/>
+                <w:szCs w:val="24"/>
+                <w:lang w:val="vi-VN"/>
+              </w:rPr>
+              <w:t>Ưu tiên tóc độ hơn các thứ khác.</w:t>
+            </w:r>
+          </w:p>
+          <w:p>
+            <w:pPr>
+              <w:pStyle w:val="ListParagraph"/>
+              <w:numPr>
+                <w:ilvl w:val="0"/>
+                <w:numId w:val="2"/>
+              </w:numPr>
+              <w:spacing w:after="0" w:line="240" w:lineRule="auto"/>
+              <w:ind w:left="360"/>
+              <w:rPr>
+                <w:rFonts w:ascii="Times New Roman" w:hAnsi="Times New Roman" w:cs="Times New Roman"/>
+                <w:sz w:val="24"/>
+                <w:szCs w:val="24"/>
+                <w:lang w:val="vi-VN"/>
+              </w:rPr>
+            </w:pPr>
+            <w:r>
+              <w:rPr>
+                <w:rFonts w:ascii="Times New Roman" w:hAnsi="Times New Roman" w:cs="Times New Roman"/>
+                <w:sz w:val="24"/>
+                <w:szCs w:val="24"/>
+                <w:lang w:val="vi-VN"/>
+              </w:rPr>
+              <w:t>Cần chung 1 quy trình công việc tuỳ biến cao, tương thích nhiều test tool, không giới hạn repo, user…</w:t>
+            </w:r>
+          </w:p>
+        </w:tc>
+        <w:tc>
+          <w:tcPr>
+            <w:tcW w:w="1130" w:type="dxa"/>
+          </w:tcPr>
+          <w:p>
+            <w:pPr>
+              <w:rPr>
+                <w:rFonts w:ascii="Times New Roman" w:hAnsi="Times New Roman" w:cs="Times New Roman"/>
+                <w:sz w:val="24"/>
+                <w:szCs w:val="24"/>
+                <w:lang w:val="vi-VN"/>
+              </w:rPr>
+            </w:pPr>
+            <w:r>
+              <w:rPr>
+                <w:rFonts w:ascii="Times New Roman" w:hAnsi="Times New Roman" w:cs="Times New Roman"/>
+                <w:sz w:val="24"/>
+                <w:szCs w:val="24"/>
+                <w:lang w:val="vi-VN"/>
+              </w:rPr>
+              <w:t>Nếu cần tốc độ nhanh thì Circle CI là một lựa chọn tốt.</w:t>
+            </w:r>
+          </w:p>
+        </w:tc>
+      </w:tr>
+      <w:tr>
+        <w:tc>
+          <w:tcPr>
+            <w:tcW w:w="688" w:type="dxa"/>
+          </w:tcPr>
+          <w:p>
+            <w:pPr>
+              <w:rPr>
+                <w:rFonts w:ascii="Times New Roman" w:hAnsi="Times New Roman" w:cs="Times New Roman"/>
+                <w:sz w:val="24"/>
+                <w:szCs w:val="24"/>
+                <w:lang w:val="vi-VN"/>
+              </w:rPr>
+            </w:pPr>
+            <w:r>
+              <w:rPr>
+                <w:rFonts w:ascii="Times New Roman" w:hAnsi="Times New Roman" w:cs="Times New Roman"/>
+                <w:sz w:val="24"/>
+                <w:szCs w:val="24"/>
+                <w:lang w:val="vi-VN"/>
+              </w:rPr>
+              <w:t>Travis CI</w:t>
+            </w:r>
+          </w:p>
+        </w:tc>
+        <w:tc>
+          <w:tcPr>
+            <w:tcW w:w="1455" w:type="dxa"/>
+          </w:tcPr>
+          <w:p>
+            <w:pPr>
+              <w:rPr>
+                <w:rFonts w:ascii="Times New Roman" w:hAnsi="Times New Roman" w:cs="Times New Roman"/>
+                <w:sz w:val="24"/>
+                <w:szCs w:val="24"/>
+                <w:lang w:val="vi-VN"/>
+              </w:rPr>
+            </w:pPr>
+            <w:r>
+              <w:rPr>
+                <w:rFonts w:ascii="Times New Roman" w:hAnsi="Times New Roman" w:cs="Times New Roman"/>
+                <w:sz w:val="24"/>
+                <w:szCs w:val="24"/>
+                <w:lang w:val="vi-VN"/>
+              </w:rPr>
+              <w:t>Ban đầu là một dự án mã nguồn mở sau chuyển thành dự án mã nguồn đóng.</w:t>
+            </w:r>
+          </w:p>
+        </w:tc>
+        <w:tc>
+          <w:tcPr>
+            <w:tcW w:w="2627" w:type="dxa"/>
+          </w:tcPr>
+          <w:p>
+            <w:pPr>
+              <w:pStyle w:val="ListParagraph"/>
+              <w:numPr>
+                <w:ilvl w:val="0"/>
+                <w:numId w:val="2"/>
+              </w:numPr>
+              <w:spacing w:after="0" w:line="240" w:lineRule="auto"/>
+              <w:ind w:left="360"/>
+              <w:rPr>
+                <w:rFonts w:ascii="Times New Roman" w:hAnsi="Times New Roman" w:cs="Times New Roman"/>
+                <w:sz w:val="24"/>
+                <w:szCs w:val="24"/>
+                <w:lang w:val="vi-VN"/>
+              </w:rPr>
+            </w:pPr>
+            <w:r>
+              <w:rPr>
+                <w:rFonts w:ascii="Times New Roman" w:hAnsi="Times New Roman" w:cs="Times New Roman"/>
+                <w:sz w:val="24"/>
+                <w:szCs w:val="24"/>
+                <w:lang w:val="vi-VN"/>
+              </w:rPr>
+              <w:t>Miễn phí cho tất cả các dự án trên Github và cho 100 bản build đầu tiên.</w:t>
+            </w:r>
+          </w:p>
+          <w:p>
+            <w:pPr>
+              <w:pStyle w:val="ListParagraph"/>
+              <w:numPr>
+                <w:ilvl w:val="0"/>
+                <w:numId w:val="2"/>
+              </w:numPr>
+              <w:spacing w:after="0" w:line="240" w:lineRule="auto"/>
+              <w:ind w:left="360"/>
+              <w:rPr>
+                <w:rFonts w:ascii="Times New Roman" w:hAnsi="Times New Roman" w:cs="Times New Roman"/>
+                <w:sz w:val="24"/>
+                <w:szCs w:val="24"/>
+                <w:lang w:val="vi-VN"/>
+              </w:rPr>
+            </w:pPr>
+            <w:r>
+              <w:rPr>
+                <w:rFonts w:ascii="Times New Roman" w:hAnsi="Times New Roman" w:cs="Times New Roman"/>
+                <w:sz w:val="24"/>
+                <w:szCs w:val="24"/>
+                <w:lang w:val="vi-VN"/>
+              </w:rPr>
+              <w:t>Cho ơheps kiểm tra hệ điều hành Mac và Linux đồng thời</w:t>
+            </w:r>
+          </w:p>
+          <w:p>
+            <w:pPr>
+              <w:pStyle w:val="ListParagraph"/>
+              <w:numPr>
+                <w:ilvl w:val="0"/>
+                <w:numId w:val="2"/>
+              </w:numPr>
+              <w:spacing w:after="0" w:line="240" w:lineRule="auto"/>
+              <w:ind w:left="360"/>
+              <w:rPr>
+                <w:rFonts w:ascii="Times New Roman" w:hAnsi="Times New Roman" w:cs="Times New Roman"/>
+                <w:sz w:val="24"/>
+                <w:szCs w:val="24"/>
+                <w:lang w:val="vi-VN"/>
+              </w:rPr>
+            </w:pPr>
+            <w:r>
+              <w:rPr>
+                <w:rFonts w:ascii="Times New Roman" w:hAnsi="Times New Roman" w:cs="Times New Roman"/>
+                <w:sz w:val="24"/>
+                <w:szCs w:val="24"/>
+                <w:lang w:val="vi-VN"/>
+              </w:rPr>
+              <w:t>Thiết lập dễ dàng và nhanh chóng</w:t>
+            </w:r>
+          </w:p>
+        </w:tc>
+        <w:tc>
+          <w:tcPr>
+            <w:tcW w:w="2830" w:type="dxa"/>
+          </w:tcPr>
+          <w:p>
+            <w:pPr>
+              <w:pStyle w:val="ListParagraph"/>
+              <w:numPr>
+                <w:ilvl w:val="0"/>
+                <w:numId w:val="2"/>
+              </w:numPr>
+              <w:spacing w:after="0" w:line="240" w:lineRule="auto"/>
+              <w:ind w:left="360"/>
+              <w:rPr>
+                <w:rFonts w:ascii="Times New Roman" w:hAnsi="Times New Roman" w:cs="Times New Roman"/>
+                <w:sz w:val="24"/>
+                <w:szCs w:val="24"/>
+                <w:lang w:val="vi-VN"/>
+              </w:rPr>
+            </w:pPr>
+            <w:r>
+              <w:rPr>
+                <w:rFonts w:ascii="Times New Roman" w:hAnsi="Times New Roman" w:cs="Times New Roman"/>
+                <w:sz w:val="24"/>
+                <w:szCs w:val="24"/>
+                <w:lang w:val="vi-VN"/>
+              </w:rPr>
+              <w:t>Code trên github.</w:t>
+            </w:r>
+          </w:p>
+          <w:p>
+            <w:pPr>
+              <w:pStyle w:val="ListParagraph"/>
+              <w:numPr>
+                <w:ilvl w:val="0"/>
+                <w:numId w:val="2"/>
+              </w:numPr>
+              <w:spacing w:after="0" w:line="240" w:lineRule="auto"/>
+              <w:ind w:left="360"/>
+              <w:rPr>
+                <w:rFonts w:ascii="Times New Roman" w:hAnsi="Times New Roman" w:cs="Times New Roman"/>
+                <w:sz w:val="24"/>
+                <w:szCs w:val="24"/>
+                <w:lang w:val="vi-VN"/>
+              </w:rPr>
+            </w:pPr>
+            <w:r>
+              <w:rPr>
+                <w:rFonts w:ascii="Times New Roman" w:hAnsi="Times New Roman" w:cs="Times New Roman"/>
+                <w:sz w:val="24"/>
+                <w:szCs w:val="24"/>
+                <w:lang w:val="vi-VN"/>
+              </w:rPr>
+              <w:t>Cần hỗ trợ nhiều ngôn ngữ khác nhau.</w:t>
+            </w:r>
+          </w:p>
+          <w:p>
+            <w:pPr>
+              <w:pStyle w:val="ListParagraph"/>
+              <w:numPr>
+                <w:ilvl w:val="0"/>
+                <w:numId w:val="2"/>
+              </w:numPr>
+              <w:spacing w:after="0" w:line="240" w:lineRule="auto"/>
+              <w:ind w:left="360"/>
+              <w:rPr>
+                <w:rFonts w:ascii="Times New Roman" w:hAnsi="Times New Roman" w:cs="Times New Roman"/>
+                <w:sz w:val="24"/>
+                <w:szCs w:val="24"/>
+                <w:lang w:val="vi-VN"/>
+              </w:rPr>
+            </w:pPr>
+            <w:r>
+              <w:rPr>
+                <w:rFonts w:ascii="Times New Roman" w:hAnsi="Times New Roman" w:cs="Times New Roman"/>
+                <w:sz w:val="24"/>
+                <w:szCs w:val="24"/>
+                <w:lang w:val="vi-VN"/>
+              </w:rPr>
+              <w:t>Không dùng window.</w:t>
+            </w:r>
+          </w:p>
+          <w:p>
+            <w:pPr>
+              <w:pStyle w:val="ListParagraph"/>
+              <w:numPr>
+                <w:ilvl w:val="0"/>
+                <w:numId w:val="2"/>
+              </w:numPr>
+              <w:spacing w:after="0" w:line="240" w:lineRule="auto"/>
+              <w:ind w:left="360"/>
+              <w:rPr>
+                <w:rFonts w:ascii="Times New Roman" w:hAnsi="Times New Roman" w:cs="Times New Roman"/>
+                <w:sz w:val="24"/>
+                <w:szCs w:val="24"/>
+                <w:lang w:val="vi-VN"/>
+              </w:rPr>
+            </w:pPr>
+            <w:r>
+              <w:rPr>
+                <w:rFonts w:ascii="Times New Roman" w:hAnsi="Times New Roman" w:cs="Times New Roman"/>
+                <w:sz w:val="24"/>
+                <w:szCs w:val="24"/>
+                <w:lang w:val="vi-VN"/>
+              </w:rPr>
+              <w:t>Cần 1 giải pháp linh hoạt.</w:t>
+            </w:r>
+          </w:p>
+          <w:p>
+            <w:pPr>
+              <w:pStyle w:val="ListParagraph"/>
+              <w:numPr>
+                <w:ilvl w:val="0"/>
+                <w:numId w:val="2"/>
+              </w:numPr>
+              <w:spacing w:after="0" w:line="240" w:lineRule="auto"/>
+              <w:ind w:left="360"/>
+              <w:rPr>
+                <w:rFonts w:ascii="Times New Roman" w:hAnsi="Times New Roman" w:cs="Times New Roman"/>
+                <w:sz w:val="24"/>
+                <w:szCs w:val="24"/>
+                <w:lang w:val="vi-VN"/>
+              </w:rPr>
+            </w:pPr>
+            <w:r>
+              <w:rPr>
+                <w:rFonts w:ascii="Times New Roman" w:hAnsi="Times New Roman" w:cs="Times New Roman"/>
+                <w:sz w:val="24"/>
+                <w:szCs w:val="24"/>
+                <w:lang w:val="vi-VN"/>
+              </w:rPr>
+              <w:t>Cần các máy chủ cơ sở dữ liệu được cài sẵn.</w:t>
+            </w:r>
+          </w:p>
+          <w:p>
+            <w:pPr>
+              <w:pStyle w:val="ListParagraph"/>
+              <w:numPr>
+                <w:ilvl w:val="0"/>
+                <w:numId w:val="2"/>
+              </w:numPr>
+              <w:spacing w:after="0" w:line="240" w:lineRule="auto"/>
+              <w:ind w:left="360"/>
+              <w:rPr>
+                <w:rFonts w:ascii="Times New Roman" w:hAnsi="Times New Roman" w:cs="Times New Roman"/>
+                <w:sz w:val="24"/>
+                <w:szCs w:val="24"/>
+                <w:lang w:val="vi-VN"/>
+              </w:rPr>
+            </w:pPr>
+            <w:r>
+              <w:rPr>
+                <w:rFonts w:ascii="Times New Roman" w:hAnsi="Times New Roman" w:cs="Times New Roman"/>
+                <w:sz w:val="24"/>
+                <w:szCs w:val="24"/>
+                <w:lang w:val="vi-VN"/>
+              </w:rPr>
+              <w:t>Không yêu cầu tích hợp từ bển thứ 3.</w:t>
+            </w:r>
+          </w:p>
+        </w:tc>
+        <w:tc>
+          <w:tcPr>
+            <w:tcW w:w="1130" w:type="dxa"/>
+          </w:tcPr>
+          <w:p>
+            <w:pPr>
+              <w:rPr>
+                <w:rFonts w:ascii="Times New Roman" w:hAnsi="Times New Roman" w:cs="Times New Roman"/>
+                <w:sz w:val="24"/>
+                <w:szCs w:val="24"/>
+                <w:lang w:val="vi-VN"/>
+              </w:rPr>
+            </w:pPr>
+            <w:r>
+              <w:rPr>
+                <w:rFonts w:ascii="Times New Roman" w:hAnsi="Times New Roman" w:cs="Times New Roman"/>
+                <w:sz w:val="24"/>
+                <w:szCs w:val="24"/>
+                <w:lang w:val="vi-VN"/>
+              </w:rPr>
+              <w:t>Là giải pháp tốt nhất cho cả máy chủ và On-premises.</w:t>
+            </w:r>
+          </w:p>
+        </w:tc>
+      </w:tr>
+    </w:tbl>
+    <w:p>
+      <w:pPr>
+        <w:ind w:left="360"/>
+      </w:pPr>
+    </w:p>
     <w:sectPr>
+      <w:footerReference w:type="even" r:id="rId7"/>
+      <w:footerReference w:type="default" r:id="rId8"/>
       <w:pgSz w:w="12240" w:h="15840"/>
       <w:pgMar w:top="1440" w:right="1440" w:bottom="1440" w:left="1440" w:header="720" w:footer="720" w:gutter="0"/>
+      <w:pgNumType w:start="1"/>
       <w:cols w:space="720"/>
+      <w:titlePg/>
       <w:docGrid w:linePitch="360"/>
     </w:sectPr>
   </w:body>
 </w:document>
+</file>
+
+<file path=word/endnotes.xml><?xml version="1.0" encoding="utf-8"?>
+<w:endnotes xmlns:wpc="http://schemas.microsoft.com/office/word/2010/wordprocessingCanvas" xmlns:cx="http://schemas.microsoft.com/office/drawing/2014/chartex" xmlns:cx1="http://schemas.microsoft.com/office/drawing/2015/9/8/chartex" xmlns:cx2="http://schemas.microsoft.com/office/drawing/2015/10/21/chartex" xmlns:cx3="http://schemas.microsoft.com/office/drawing/2016/5/9/chartex" xmlns:cx4="http://schemas.microsoft.com/office/drawing/2016/5/10/chartex" xmlns:cx5="http://schemas.microsoft.com/office/drawing/2016/5/11/chartex" xmlns:cx6="http://schemas.microsoft.com/office/drawing/2016/5/12/chartex" xmlns:cx7="http://schemas.microsoft.com/office/drawing/2016/5/13/chartex" xmlns:cx8="http://schemas.microsoft.com/office/drawing/2016/5/14/chartex" xmlns:mc="http://schemas.openxmlformats.org/markup-compatibility/2006" xmlns:aink="http://schemas.microsoft.com/office/drawing/2016/ink" xmlns:am3d="http://schemas.microsoft.com/office/drawing/2017/model3d" xmlns:o="urn:schemas-microsoft-com:office:office" xmlns:r="http://schemas.openxmlformats.org/officeDocument/2006/relationships" xmlns:m="http://schemas.openxmlformats.org/officeDocument/2006/math" xmlns:v="urn:schemas-microsoft-com:vml" xmlns:wp14="http://schemas.microsoft.com/office/word/2010/wordprocessingDrawing" xmlns:wp="http://schemas.openxmlformats.org/drawingml/2006/wordprocessingDrawing" xmlns:w10="urn:schemas-microsoft-com:office:word" xmlns:w="http://schemas.openxmlformats.org/wordprocessingml/2006/main" xmlns:w14="http://schemas.microsoft.com/office/word/2010/wordml" xmlns:w15="http://schemas.microsoft.com/office/word/2012/wordml" xmlns:w16cex="http://schemas.microsoft.com/office/word/2018/wordml/cex" xmlns:w16cid="http://schemas.microsoft.com/office/word/2016/wordml/cid" xmlns:w16="http://schemas.microsoft.com/office/word/2018/wordml" xmlns:w16sdtdh="http://schemas.microsoft.com/office/word/2020/wordml/sdtdatahash" xmlns:w16se="http://schemas.microsoft.com/office/word/2015/wordml/symex" xmlns:wpg="http://schemas.microsoft.com/office/word/2010/wordprocessingGroup" xmlns:wpi="http://schemas.microsoft.com/office/word/2010/wordprocessingInk" xmlns:wne="http://schemas.microsoft.com/office/word/2006/wordml" xmlns:wps="http://schemas.microsoft.com/office/word/2010/wordprocessingShape" mc:Ignorable="w14 w15 w16se w16cid w16 w16cex w16sdtdh wp14">
+  <w:endnote w:type="separator" w:id="-1">
+    <w:p>
+      <w:pPr>
+        <w:spacing w:after="0" w:line="240" w:lineRule="auto"/>
+      </w:pPr>
+      <w:r>
+        <w:separator/>
+      </w:r>
+    </w:p>
+  </w:endnote>
+  <w:endnote w:type="continuationSeparator" w:id="0">
+    <w:p>
+      <w:pPr>
+        <w:spacing w:after="0" w:line="240" w:lineRule="auto"/>
+      </w:pPr>
+      <w:r>
+        <w:continuationSeparator/>
+      </w:r>
+    </w:p>
+  </w:endnote>
+</w:endnotes>
+</file>
+
+<file path=word/footer1.xml><?xml version="1.0" encoding="utf-8"?>
+<w:ftr xmlns:wpc="http://schemas.microsoft.com/office/word/2010/wordprocessingCanvas" xmlns:cx="http://schemas.microsoft.com/office/drawing/2014/chartex" xmlns:cx1="http://schemas.microsoft.com/office/drawing/2015/9/8/chartex" xmlns:cx2="http://schemas.microsoft.com/office/drawing/2015/10/21/chartex" xmlns:cx3="http://schemas.microsoft.com/office/drawing/2016/5/9/chartex" xmlns:cx4="http://schemas.microsoft.com/office/drawing/2016/5/10/chartex" xmlns:cx5="http://schemas.microsoft.com/office/drawing/2016/5/11/chartex" xmlns:cx6="http://schemas.microsoft.com/office/drawing/2016/5/12/chartex" xmlns:cx7="http://schemas.microsoft.com/office/drawing/2016/5/13/chartex" xmlns:cx8="http://schemas.microsoft.com/office/drawing/2016/5/14/chartex" xmlns:mc="http://schemas.openxmlformats.org/markup-compatibility/2006" xmlns:aink="http://schemas.microsoft.com/office/drawing/2016/ink" xmlns:am3d="http://schemas.microsoft.com/office/drawing/2017/model3d" xmlns:o="urn:schemas-microsoft-com:office:office" xmlns:r="http://schemas.openxmlformats.org/officeDocument/2006/relationships" xmlns:m="http://schemas.openxmlformats.org/officeDocument/2006/math" xmlns:v="urn:schemas-microsoft-com:vml" xmlns:wp14="http://schemas.microsoft.com/office/word/2010/wordprocessingDrawing" xmlns:wp="http://schemas.openxmlformats.org/drawingml/2006/wordprocessingDrawing" xmlns:w10="urn:schemas-microsoft-com:office:word" xmlns:w="http://schemas.openxmlformats.org/wordprocessingml/2006/main" xmlns:w14="http://schemas.microsoft.com/office/word/2010/wordml" xmlns:w15="http://schemas.microsoft.com/office/word/2012/wordml" xmlns:w16cex="http://schemas.microsoft.com/office/word/2018/wordml/cex" xmlns:w16cid="http://schemas.microsoft.com/office/word/2016/wordml/cid" xmlns:w16="http://schemas.microsoft.com/office/word/2018/wordml" xmlns:w16sdtdh="http://schemas.microsoft.com/office/word/2020/wordml/sdtdatahash" xmlns:w16se="http://schemas.microsoft.com/office/word/2015/wordml/symex" xmlns:wpg="http://schemas.microsoft.com/office/word/2010/wordprocessingGroup" xmlns:wpi="http://schemas.microsoft.com/office/word/2010/wordprocessingInk" xmlns:wne="http://schemas.microsoft.com/office/word/2006/wordml" xmlns:wps="http://schemas.microsoft.com/office/word/2010/wordprocessingShape" mc:Ignorable="w14 w15 w16se w16cid w16 w16cex w16sdtdh wp14">
+  <w:sdt>
+    <w:sdtPr>
+      <w:rPr>
+        <w:rStyle w:val="PageNumber"/>
+      </w:rPr>
+      <w:id w:val="1473562811"/>
+      <w:docPartObj>
+        <w:docPartGallery w:val="Page Numbers (Bottom of Page)"/>
+        <w:docPartUnique/>
+      </w:docPartObj>
+    </w:sdtPr>
+    <w:sdtContent>
+      <w:p>
+        <w:pPr>
+          <w:pStyle w:val="Footer"/>
+          <w:framePr w:wrap="none" w:vAnchor="text" w:hAnchor="margin" w:xAlign="right" w:y="1"/>
+          <w:rPr>
+            <w:rStyle w:val="PageNumber"/>
+          </w:rPr>
+        </w:pPr>
+        <w:r>
+          <w:rPr>
+            <w:rStyle w:val="PageNumber"/>
+          </w:rPr>
+          <w:fldChar w:fldCharType="begin"/>
+        </w:r>
+        <w:r>
+          <w:rPr>
+            <w:rStyle w:val="PageNumber"/>
+          </w:rPr>
+          <w:instrText xml:space="preserve"> PAGE </w:instrText>
+        </w:r>
+        <w:r>
+          <w:rPr>
+            <w:rStyle w:val="PageNumber"/>
+          </w:rPr>
+          <w:fldChar w:fldCharType="end"/>
+        </w:r>
+      </w:p>
+    </w:sdtContent>
+  </w:sdt>
+  <w:p>
+    <w:pPr>
+      <w:pStyle w:val="Footer"/>
+      <w:ind w:right="360"/>
+    </w:pPr>
+  </w:p>
+</w:ftr>
+</file>
+
+<file path=word/footer2.xml><?xml version="1.0" encoding="utf-8"?>
+<w:ftr xmlns:wpc="http://schemas.microsoft.com/office/word/2010/wordprocessingCanvas" xmlns:cx="http://schemas.microsoft.com/office/drawing/2014/chartex" xmlns:cx1="http://schemas.microsoft.com/office/drawing/2015/9/8/chartex" xmlns:cx2="http://schemas.microsoft.com/office/drawing/2015/10/21/chartex" xmlns:cx3="http://schemas.microsoft.com/office/drawing/2016/5/9/chartex" xmlns:cx4="http://schemas.microsoft.com/office/drawing/2016/5/10/chartex" xmlns:cx5="http://schemas.microsoft.com/office/drawing/2016/5/11/chartex" xmlns:cx6="http://schemas.microsoft.com/office/drawing/2016/5/12/chartex" xmlns:cx7="http://schemas.microsoft.com/office/drawing/2016/5/13/chartex" xmlns:cx8="http://schemas.microsoft.com/office/drawing/2016/5/14/chartex" xmlns:mc="http://schemas.openxmlformats.org/markup-compatibility/2006" xmlns:aink="http://schemas.microsoft.com/office/drawing/2016/ink" xmlns:am3d="http://schemas.microsoft.com/office/drawing/2017/model3d" xmlns:o="urn:schemas-microsoft-com:office:office" xmlns:r="http://schemas.openxmlformats.org/officeDocument/2006/relationships" xmlns:m="http://schemas.openxmlformats.org/officeDocument/2006/math" xmlns:v="urn:schemas-microsoft-com:vml" xmlns:wp14="http://schemas.microsoft.com/office/word/2010/wordprocessingDrawing" xmlns:wp="http://schemas.openxmlformats.org/drawingml/2006/wordprocessingDrawing" xmlns:w10="urn:schemas-microsoft-com:office:word" xmlns:w="http://schemas.openxmlformats.org/wordprocessingml/2006/main" xmlns:w14="http://schemas.microsoft.com/office/word/2010/wordml" xmlns:w15="http://schemas.microsoft.com/office/word/2012/wordml" xmlns:w16cex="http://schemas.microsoft.com/office/word/2018/wordml/cex" xmlns:w16cid="http://schemas.microsoft.com/office/word/2016/wordml/cid" xmlns:w16="http://schemas.microsoft.com/office/word/2018/wordml" xmlns:w16sdtdh="http://schemas.microsoft.com/office/word/2020/wordml/sdtdatahash" xmlns:w16se="http://schemas.microsoft.com/office/word/2015/wordml/symex" xmlns:wpg="http://schemas.microsoft.com/office/word/2010/wordprocessingGroup" xmlns:wpi="http://schemas.microsoft.com/office/word/2010/wordprocessingInk" xmlns:wne="http://schemas.microsoft.com/office/word/2006/wordml" xmlns:wps="http://schemas.microsoft.com/office/word/2010/wordprocessingShape" mc:Ignorable="w14 w15 w16se w16cid w16 w16cex w16sdtdh wp14">
+  <w:sdt>
+    <w:sdtPr>
+      <w:rPr>
+        <w:rStyle w:val="PageNumber"/>
+      </w:rPr>
+      <w:id w:val="658739882"/>
+      <w:docPartObj>
+        <w:docPartGallery w:val="Page Numbers (Bottom of Page)"/>
+        <w:docPartUnique/>
+      </w:docPartObj>
+    </w:sdtPr>
+    <w:sdtContent>
+      <w:p>
+        <w:pPr>
+          <w:pStyle w:val="Footer"/>
+          <w:framePr w:wrap="none" w:vAnchor="text" w:hAnchor="margin" w:xAlign="right" w:y="1"/>
+          <w:rPr>
+            <w:rStyle w:val="PageNumber"/>
+          </w:rPr>
+        </w:pPr>
+        <w:r>
+          <w:rPr>
+            <w:rStyle w:val="PageNumber"/>
+          </w:rPr>
+          <w:fldChar w:fldCharType="begin"/>
+        </w:r>
+        <w:r>
+          <w:rPr>
+            <w:rStyle w:val="PageNumber"/>
+          </w:rPr>
+          <w:instrText xml:space="preserve"> PAGE </w:instrText>
+        </w:r>
+        <w:r>
+          <w:rPr>
+            <w:rStyle w:val="PageNumber"/>
+          </w:rPr>
+          <w:fldChar w:fldCharType="separate"/>
+        </w:r>
+        <w:r>
+          <w:rPr>
+            <w:rStyle w:val="PageNumber"/>
+            <w:noProof/>
+          </w:rPr>
+          <w:t>2</w:t>
+        </w:r>
+        <w:r>
+          <w:rPr>
+            <w:rStyle w:val="PageNumber"/>
+          </w:rPr>
+          <w:fldChar w:fldCharType="end"/>
+        </w:r>
+      </w:p>
+    </w:sdtContent>
+  </w:sdt>
+  <w:p>
+    <w:pPr>
+      <w:pStyle w:val="Footer"/>
+      <w:ind w:right="360"/>
+    </w:pPr>
+  </w:p>
+</w:ftr>
+</file>
+
+<file path=word/footnotes.xml><?xml version="1.0" encoding="utf-8"?>
+<w:footnotes xmlns:wpc="http://schemas.microsoft.com/office/word/2010/wordprocessingCanvas" xmlns:cx="http://schemas.microsoft.com/office/drawing/2014/chartex" xmlns:cx1="http://schemas.microsoft.com/office/drawing/2015/9/8/chartex" xmlns:cx2="http://schemas.microsoft.com/office/drawing/2015/10/21/chartex" xmlns:cx3="http://schemas.microsoft.com/office/drawing/2016/5/9/chartex" xmlns:cx4="http://schemas.microsoft.com/office/drawing/2016/5/10/chartex" xmlns:cx5="http://schemas.microsoft.com/office/drawing/2016/5/11/chartex" xmlns:cx6="http://schemas.microsoft.com/office/drawing/2016/5/12/chartex" xmlns:cx7="http://schemas.microsoft.com/office/drawing/2016/5/13/chartex" xmlns:cx8="http://schemas.microsoft.com/office/drawing/2016/5/14/chartex" xmlns:mc="http://schemas.openxmlformats.org/markup-compatibility/2006" xmlns:aink="http://schemas.microsoft.com/office/drawing/2016/ink" xmlns:am3d="http://schemas.microsoft.com/office/drawing/2017/model3d" xmlns:o="urn:schemas-microsoft-com:office:office" xmlns:r="http://schemas.openxmlformats.org/officeDocument/2006/relationships" xmlns:m="http://schemas.openxmlformats.org/officeDocument/2006/math" xmlns:v="urn:schemas-microsoft-com:vml" xmlns:wp14="http://schemas.microsoft.com/office/word/2010/wordprocessingDrawing" xmlns:wp="http://schemas.openxmlformats.org/drawingml/2006/wordprocessingDrawing" xmlns:w10="urn:schemas-microsoft-com:office:word" xmlns:w="http://schemas.openxmlformats.org/wordprocessingml/2006/main" xmlns:w14="http://schemas.microsoft.com/office/word/2010/wordml" xmlns:w15="http://schemas.microsoft.com/office/word/2012/wordml" xmlns:w16cex="http://schemas.microsoft.com/office/word/2018/wordml/cex" xmlns:w16cid="http://schemas.microsoft.com/office/word/2016/wordml/cid" xmlns:w16="http://schemas.microsoft.com/office/word/2018/wordml" xmlns:w16sdtdh="http://schemas.microsoft.com/office/word/2020/wordml/sdtdatahash" xmlns:w16se="http://schemas.microsoft.com/office/word/2015/wordml/symex" xmlns:wpg="http://schemas.microsoft.com/office/word/2010/wordprocessingGroup" xmlns:wpi="http://schemas.microsoft.com/office/word/2010/wordprocessingInk" xmlns:wne="http://schemas.microsoft.com/office/word/2006/wordml" xmlns:wps="http://schemas.microsoft.com/office/word/2010/wordprocessingShape" mc:Ignorable="w14 w15 w16se w16cid w16 w16cex w16sdtdh wp14">
+  <w:footnote w:type="separator" w:id="-1">
+    <w:p>
+      <w:pPr>
+        <w:spacing w:after="0" w:line="240" w:lineRule="auto"/>
+      </w:pPr>
+      <w:r>
+        <w:separator/>
+      </w:r>
+    </w:p>
+  </w:footnote>
+  <w:footnote w:type="continuationSeparator" w:id="0">
+    <w:p>
+      <w:pPr>
+        <w:spacing w:after="0" w:line="240" w:lineRule="auto"/>
+      </w:pPr>
+      <w:r>
+        <w:continuationSeparator/>
+      </w:r>
+    </w:p>
+  </w:footnote>
+</w:footnotes>
 </file>
 
 <file path=word/numbering.xml><?xml version="1.0" encoding="utf-8"?>
@@ -1660,6 +3442,60 @@
       <w:rFonts w:ascii="Times New Roman" w:eastAsia="Times New Roman" w:hAnsi="Times New Roman" w:cs="Times New Roman"/>
     </w:rPr>
   </w:style>
+  <w:style w:type="table" w:styleId="TableGrid">
+    <w:name w:val="Table Grid"/>
+    <w:basedOn w:val="TableNormal"/>
+    <w:uiPriority w:val="39"/>
+    <w:rsid w:val="00695EC9"/>
+    <w:rPr>
+      <w:sz w:val="22"/>
+      <w:szCs w:val="22"/>
+    </w:rPr>
+    <w:tblPr>
+      <w:tblBorders>
+        <w:top w:val="single" w:sz="4" w:space="0" w:color="auto"/>
+        <w:left w:val="single" w:sz="4" w:space="0" w:color="auto"/>
+        <w:bottom w:val="single" w:sz="4" w:space="0" w:color="auto"/>
+        <w:right w:val="single" w:sz="4" w:space="0" w:color="auto"/>
+        <w:insideH w:val="single" w:sz="4" w:space="0" w:color="auto"/>
+        <w:insideV w:val="single" w:sz="4" w:space="0" w:color="auto"/>
+      </w:tblBorders>
+    </w:tblPr>
+  </w:style>
+  <w:style w:type="paragraph" w:styleId="Footer">
+    <w:name w:val="footer"/>
+    <w:basedOn w:val="Normal"/>
+    <w:link w:val="FooterChar"/>
+    <w:uiPriority w:val="99"/>
+    <w:unhideWhenUsed/>
+    <w:rsid w:val="007113D9"/>
+    <w:pPr>
+      <w:tabs>
+        <w:tab w:val="center" w:pos="4680"/>
+        <w:tab w:val="right" w:pos="9360"/>
+      </w:tabs>
+      <w:spacing w:after="0" w:line="240" w:lineRule="auto"/>
+    </w:pPr>
+  </w:style>
+  <w:style w:type="character" w:customStyle="1" w:styleId="FooterChar">
+    <w:name w:val="Footer Char"/>
+    <w:basedOn w:val="DefaultParagraphFont"/>
+    <w:link w:val="Footer"/>
+    <w:uiPriority w:val="99"/>
+    <w:rsid w:val="007113D9"/>
+    <w:rPr>
+      <w:sz w:val="22"/>
+      <w:szCs w:val="22"/>
+    </w:rPr>
+  </w:style>
+  <w:style w:type="character" w:styleId="PageNumber">
+    <w:name w:val="page number"/>
+    <w:basedOn w:val="DefaultParagraphFont"/>
+    <w:uiPriority w:val="99"/>
+    <w:semiHidden/>
+    <w:unhideWhenUsed/>
+    <w:rsid w:val="007113D9"/>
+  </w:style>
 </w:styles>
 </file>
 

</xml_diff>